<commit_message>
Profile, Login and Logout works and only shows when they're supposed to. Hotreload working. Auth0 working and no new accounts and fuck google auth
</commit_message>
<xml_diff>
--- a/Loggbokmall-gränssnit-web2-webserver.docx
+++ b/Loggbokmall-gränssnit-web2-webserver.docx
@@ -3097,7 +3097,7 @@
                 <w:b/>
                 <w:bCs/>
               </w:rPr>
-              <w:t>03 maj</w:t>
+              <w:t>10 maj</w:t>
             </w:r>
           </w:p>
         </w:tc>
@@ -3115,6 +3115,15 @@
                 <w:szCs w:val="28"/>
               </w:rPr>
             </w:pPr>
+            <w:r>
+              <w:rPr>
+                <w:b/>
+                <w:bCs/>
+                <w:sz w:val="28"/>
+                <w:szCs w:val="28"/>
+              </w:rPr>
+              <w:t>FRITID</w:t>
+            </w:r>
           </w:p>
         </w:tc>
         <w:tc>
@@ -3131,6 +3140,15 @@
                 <w:szCs w:val="28"/>
               </w:rPr>
             </w:pPr>
+            <w:r>
+              <w:rPr>
+                <w:b/>
+                <w:bCs/>
+                <w:sz w:val="28"/>
+                <w:szCs w:val="28"/>
+              </w:rPr>
+              <w:t>Profile, Login och Logout visas nu endast när de bör visas. Hotreload fungerar igen. Auth0 är användbart finally.</w:t>
+            </w:r>
           </w:p>
         </w:tc>
       </w:tr>
@@ -6185,6 +6203,27 @@
 </file>
 
 <file path=customXml/item1.xml><?xml version="1.0" encoding="utf-8"?>
+<b:Sources xmlns:b="http://schemas.openxmlformats.org/officeDocument/2006/bibliography" xmlns="http://schemas.openxmlformats.org/officeDocument/2006/bibliography" SelectedStyle="\APA.XSL" StyleName="APA"/>
+</file>
+
+<file path=customXml/item2.xml><?xml version="1.0" encoding="utf-8"?>
+<p:properties xmlns:p="http://schemas.microsoft.com/office/2006/metadata/properties" xmlns:xsi="http://www.w3.org/2001/XMLSchema-instance" xmlns:pc="http://schemas.microsoft.com/office/infopath/2007/PartnerControls">
+  <documentManagement>
+    <ReferenceId xmlns="84abbfe3-091a-40e6-86d0-11b08bfcbb8d" xsi:nil="true"/>
+  </documentManagement>
+</p:properties>
+</file>
+
+<file path=customXml/item3.xml><?xml version="1.0" encoding="utf-8"?>
+<?mso-contentType ?>
+<FormTemplates xmlns="http://schemas.microsoft.com/sharepoint/v3/contenttype/forms">
+  <Display>DocumentLibraryForm</Display>
+  <Edit>DocumentLibraryForm</Edit>
+  <New>DocumentLibraryForm</New>
+</FormTemplates>
+</file>
+
+<file path=customXml/item4.xml><?xml version="1.0" encoding="utf-8"?>
 <ct:contentTypeSchema xmlns:ct="http://schemas.microsoft.com/office/2006/metadata/contentType" xmlns:ma="http://schemas.microsoft.com/office/2006/metadata/properties/metaAttributes" ct:_="" ma:_="" ma:contentTypeName="dokument" ma:contentTypeID="0x0101005889082008750348BBF3F89049F54A16" ma:contentTypeVersion="3" ma:contentTypeDescription="Skapa ett nytt dokument." ma:contentTypeScope="" ma:versionID="c6df42030ea44d18ae90d489858d9deb">
   <xsd:schema xmlns:xsd="http://www.w3.org/2001/XMLSchema" xmlns:xs="http://www.w3.org/2001/XMLSchema" xmlns:p="http://schemas.microsoft.com/office/2006/metadata/properties" xmlns:ns2="84abbfe3-091a-40e6-86d0-11b08bfcbb8d" targetNamespace="http://schemas.microsoft.com/office/2006/metadata/properties" ma:root="true" ma:fieldsID="c09d5cee99b747d1cbe1c3ba81c379dd" ns2:_="">
     <xsd:import namespace="84abbfe3-091a-40e6-86d0-11b08bfcbb8d"/>
@@ -6322,28 +6361,33 @@
 </ct:contentTypeSchema>
 </file>
 
-<file path=customXml/item2.xml><?xml version="1.0" encoding="utf-8"?>
-<?mso-contentType ?>
-<FormTemplates xmlns="http://schemas.microsoft.com/sharepoint/v3/contenttype/forms">
-  <Display>DocumentLibraryForm</Display>
-  <Edit>DocumentLibraryForm</Edit>
-  <New>DocumentLibraryForm</New>
-</FormTemplates>
+<file path=customXml/itemProps1.xml><?xml version="1.0" encoding="utf-8"?>
+<ds:datastoreItem xmlns:ds="http://schemas.openxmlformats.org/officeDocument/2006/customXml" ds:itemID="{79B06E5B-B7CB-41B7-826D-F15D76F1424F}">
+  <ds:schemaRefs>
+    <ds:schemaRef ds:uri="http://schemas.openxmlformats.org/officeDocument/2006/bibliography"/>
+  </ds:schemaRefs>
+</ds:datastoreItem>
 </file>
 
-<file path=customXml/item3.xml><?xml version="1.0" encoding="utf-8"?>
-<p:properties xmlns:p="http://schemas.microsoft.com/office/2006/metadata/properties" xmlns:xsi="http://www.w3.org/2001/XMLSchema-instance" xmlns:pc="http://schemas.microsoft.com/office/infopath/2007/PartnerControls">
-  <documentManagement>
-    <ReferenceId xmlns="84abbfe3-091a-40e6-86d0-11b08bfcbb8d" xsi:nil="true"/>
-  </documentManagement>
-</p:properties>
+<file path=customXml/itemProps2.xml><?xml version="1.0" encoding="utf-8"?>
+<ds:datastoreItem xmlns:ds="http://schemas.openxmlformats.org/officeDocument/2006/customXml" ds:itemID="{FDDC96B3-20F6-4FA7-BBF7-302831435FB0}">
+  <ds:schemaRefs>
+    <ds:schemaRef ds:uri="http://schemas.microsoft.com/office/2006/metadata/properties"/>
+    <ds:schemaRef ds:uri="http://schemas.microsoft.com/office/infopath/2007/PartnerControls"/>
+    <ds:schemaRef ds:uri="84abbfe3-091a-40e6-86d0-11b08bfcbb8d"/>
+  </ds:schemaRefs>
+</ds:datastoreItem>
 </file>
 
-<file path=customXml/item4.xml><?xml version="1.0" encoding="utf-8"?>
-<b:Sources xmlns:b="http://schemas.openxmlformats.org/officeDocument/2006/bibliography" xmlns="http://schemas.openxmlformats.org/officeDocument/2006/bibliography" SelectedStyle="\APA.XSL" StyleName="APA"/>
+<file path=customXml/itemProps3.xml><?xml version="1.0" encoding="utf-8"?>
+<ds:datastoreItem xmlns:ds="http://schemas.openxmlformats.org/officeDocument/2006/customXml" ds:itemID="{C0868676-6D12-43DC-ACF3-699ED33CD6AA}">
+  <ds:schemaRefs>
+    <ds:schemaRef ds:uri="http://schemas.microsoft.com/sharepoint/v3/contenttype/forms"/>
+  </ds:schemaRefs>
+</ds:datastoreItem>
 </file>
 
-<file path=customXml/itemProps1.xml><?xml version="1.0" encoding="utf-8"?>
+<file path=customXml/itemProps4.xml><?xml version="1.0" encoding="utf-8"?>
 <ds:datastoreItem xmlns:ds="http://schemas.openxmlformats.org/officeDocument/2006/customXml" ds:itemID="{083588CA-602F-40AC-A366-E96F2B8723C5}">
   <ds:schemaRefs>
     <ds:schemaRef ds:uri="http://schemas.microsoft.com/office/2006/metadata/contentType"/>
@@ -6359,30 +6403,4 @@
     <ds:schemaRef ds:uri="http://schemas.microsoft.com/internal/obd"/>
   </ds:schemaRefs>
 </ds:datastoreItem>
-</file>
-
-<file path=customXml/itemProps2.xml><?xml version="1.0" encoding="utf-8"?>
-<ds:datastoreItem xmlns:ds="http://schemas.openxmlformats.org/officeDocument/2006/customXml" ds:itemID="{C0868676-6D12-43DC-ACF3-699ED33CD6AA}">
-  <ds:schemaRefs>
-    <ds:schemaRef ds:uri="http://schemas.microsoft.com/sharepoint/v3/contenttype/forms"/>
-  </ds:schemaRefs>
-</ds:datastoreItem>
-</file>
-
-<file path=customXml/itemProps3.xml><?xml version="1.0" encoding="utf-8"?>
-<ds:datastoreItem xmlns:ds="http://schemas.openxmlformats.org/officeDocument/2006/customXml" ds:itemID="{FDDC96B3-20F6-4FA7-BBF7-302831435FB0}">
-  <ds:schemaRefs>
-    <ds:schemaRef ds:uri="http://schemas.microsoft.com/office/2006/metadata/properties"/>
-    <ds:schemaRef ds:uri="http://schemas.microsoft.com/office/infopath/2007/PartnerControls"/>
-    <ds:schemaRef ds:uri="84abbfe3-091a-40e6-86d0-11b08bfcbb8d"/>
-  </ds:schemaRefs>
-</ds:datastoreItem>
-</file>
-
-<file path=customXml/itemProps4.xml><?xml version="1.0" encoding="utf-8"?>
-<ds:datastoreItem xmlns:ds="http://schemas.openxmlformats.org/officeDocument/2006/customXml" ds:itemID="{79B06E5B-B7CB-41B7-826D-F15D76F1424F}">
-  <ds:schemaRefs>
-    <ds:schemaRef ds:uri="http://schemas.openxmlformats.org/officeDocument/2006/bibliography"/>
-  </ds:schemaRefs>
-</ds:datastoreItem>
 </file>
</xml_diff>

<commit_message>
fix details then bootstrap done
</commit_message>
<xml_diff>
--- a/Loggbokmall-gränssnit-web2-webserver.docx
+++ b/Loggbokmall-gränssnit-web2-webserver.docx
@@ -3190,7 +3190,14 @@
                 <w:b/>
                 <w:bCs/>
               </w:rPr>
-              <w:t xml:space="preserve">05 maj </w:t>
+              <w:t>12</w:t>
+            </w:r>
+            <w:r>
+              <w:rPr>
+                <w:b/>
+                <w:bCs/>
+              </w:rPr>
+              <w:t xml:space="preserve"> maj </w:t>
             </w:r>
           </w:p>
         </w:tc>
@@ -3209,6 +3216,15 @@
                 <w:szCs w:val="28"/>
               </w:rPr>
             </w:pPr>
+            <w:r>
+              <w:rPr>
+                <w:b/>
+                <w:bCs/>
+                <w:sz w:val="28"/>
+                <w:szCs w:val="28"/>
+              </w:rPr>
+              <w:t>Ja</w:t>
+            </w:r>
           </w:p>
         </w:tc>
         <w:tc>
@@ -3226,6 +3242,15 @@
                 <w:szCs w:val="28"/>
               </w:rPr>
             </w:pPr>
+            <w:r>
+              <w:rPr>
+                <w:b/>
+                <w:bCs/>
+                <w:sz w:val="28"/>
+                <w:szCs w:val="28"/>
+              </w:rPr>
+              <w:t>Fixar details sida. Efter detta är det bara bootstrap ui kvar.</w:t>
+            </w:r>
           </w:p>
         </w:tc>
       </w:tr>
@@ -6203,10 +6228,6 @@
 </file>
 
 <file path=customXml/item1.xml><?xml version="1.0" encoding="utf-8"?>
-<b:Sources xmlns:b="http://schemas.openxmlformats.org/officeDocument/2006/bibliography" xmlns="http://schemas.openxmlformats.org/officeDocument/2006/bibliography" SelectedStyle="\APA.XSL" StyleName="APA"/>
-</file>
-
-<file path=customXml/item2.xml><?xml version="1.0" encoding="utf-8"?>
 <p:properties xmlns:p="http://schemas.microsoft.com/office/2006/metadata/properties" xmlns:xsi="http://www.w3.org/2001/XMLSchema-instance" xmlns:pc="http://schemas.microsoft.com/office/infopath/2007/PartnerControls">
   <documentManagement>
     <ReferenceId xmlns="84abbfe3-091a-40e6-86d0-11b08bfcbb8d" xsi:nil="true"/>
@@ -6214,16 +6235,11 @@
 </p:properties>
 </file>
 
-<file path=customXml/item3.xml><?xml version="1.0" encoding="utf-8"?>
-<?mso-contentType ?>
-<FormTemplates xmlns="http://schemas.microsoft.com/sharepoint/v3/contenttype/forms">
-  <Display>DocumentLibraryForm</Display>
-  <Edit>DocumentLibraryForm</Edit>
-  <New>DocumentLibraryForm</New>
-</FormTemplates>
+<file path=customXml/item2.xml><?xml version="1.0" encoding="utf-8"?>
+<b:Sources xmlns:b="http://schemas.openxmlformats.org/officeDocument/2006/bibliography" xmlns="http://schemas.openxmlformats.org/officeDocument/2006/bibliography" SelectedStyle="\APA.XSL" StyleName="APA"/>
 </file>
 
-<file path=customXml/item4.xml><?xml version="1.0" encoding="utf-8"?>
+<file path=customXml/item3.xml><?xml version="1.0" encoding="utf-8"?>
 <ct:contentTypeSchema xmlns:ct="http://schemas.microsoft.com/office/2006/metadata/contentType" xmlns:ma="http://schemas.microsoft.com/office/2006/metadata/properties/metaAttributes" ct:_="" ma:_="" ma:contentTypeName="dokument" ma:contentTypeID="0x0101005889082008750348BBF3F89049F54A16" ma:contentTypeVersion="3" ma:contentTypeDescription="Skapa ett nytt dokument." ma:contentTypeScope="" ma:versionID="c6df42030ea44d18ae90d489858d9deb">
   <xsd:schema xmlns:xsd="http://www.w3.org/2001/XMLSchema" xmlns:xs="http://www.w3.org/2001/XMLSchema" xmlns:p="http://schemas.microsoft.com/office/2006/metadata/properties" xmlns:ns2="84abbfe3-091a-40e6-86d0-11b08bfcbb8d" targetNamespace="http://schemas.microsoft.com/office/2006/metadata/properties" ma:root="true" ma:fieldsID="c09d5cee99b747d1cbe1c3ba81c379dd" ns2:_="">
     <xsd:import namespace="84abbfe3-091a-40e6-86d0-11b08bfcbb8d"/>
@@ -6361,15 +6377,16 @@
 </ct:contentTypeSchema>
 </file>
 
-<file path=customXml/itemProps1.xml><?xml version="1.0" encoding="utf-8"?>
-<ds:datastoreItem xmlns:ds="http://schemas.openxmlformats.org/officeDocument/2006/customXml" ds:itemID="{79B06E5B-B7CB-41B7-826D-F15D76F1424F}">
-  <ds:schemaRefs>
-    <ds:schemaRef ds:uri="http://schemas.openxmlformats.org/officeDocument/2006/bibliography"/>
-  </ds:schemaRefs>
-</ds:datastoreItem>
+<file path=customXml/item4.xml><?xml version="1.0" encoding="utf-8"?>
+<?mso-contentType ?>
+<FormTemplates xmlns="http://schemas.microsoft.com/sharepoint/v3/contenttype/forms">
+  <Display>DocumentLibraryForm</Display>
+  <Edit>DocumentLibraryForm</Edit>
+  <New>DocumentLibraryForm</New>
+</FormTemplates>
 </file>
 
-<file path=customXml/itemProps2.xml><?xml version="1.0" encoding="utf-8"?>
+<file path=customXml/itemProps1.xml><?xml version="1.0" encoding="utf-8"?>
 <ds:datastoreItem xmlns:ds="http://schemas.openxmlformats.org/officeDocument/2006/customXml" ds:itemID="{FDDC96B3-20F6-4FA7-BBF7-302831435FB0}">
   <ds:schemaRefs>
     <ds:schemaRef ds:uri="http://schemas.microsoft.com/office/2006/metadata/properties"/>
@@ -6379,15 +6396,15 @@
 </ds:datastoreItem>
 </file>
 
-<file path=customXml/itemProps3.xml><?xml version="1.0" encoding="utf-8"?>
-<ds:datastoreItem xmlns:ds="http://schemas.openxmlformats.org/officeDocument/2006/customXml" ds:itemID="{C0868676-6D12-43DC-ACF3-699ED33CD6AA}">
+<file path=customXml/itemProps2.xml><?xml version="1.0" encoding="utf-8"?>
+<ds:datastoreItem xmlns:ds="http://schemas.openxmlformats.org/officeDocument/2006/customXml" ds:itemID="{79B06E5B-B7CB-41B7-826D-F15D76F1424F}">
   <ds:schemaRefs>
-    <ds:schemaRef ds:uri="http://schemas.microsoft.com/sharepoint/v3/contenttype/forms"/>
+    <ds:schemaRef ds:uri="http://schemas.openxmlformats.org/officeDocument/2006/bibliography"/>
   </ds:schemaRefs>
 </ds:datastoreItem>
 </file>
 
-<file path=customXml/itemProps4.xml><?xml version="1.0" encoding="utf-8"?>
+<file path=customXml/itemProps3.xml><?xml version="1.0" encoding="utf-8"?>
 <ds:datastoreItem xmlns:ds="http://schemas.openxmlformats.org/officeDocument/2006/customXml" ds:itemID="{083588CA-602F-40AC-A366-E96F2B8723C5}">
   <ds:schemaRefs>
     <ds:schemaRef ds:uri="http://schemas.microsoft.com/office/2006/metadata/contentType"/>
@@ -6403,4 +6420,12 @@
     <ds:schemaRef ds:uri="http://schemas.microsoft.com/internal/obd"/>
   </ds:schemaRefs>
 </ds:datastoreItem>
+</file>
+
+<file path=customXml/itemProps4.xml><?xml version="1.0" encoding="utf-8"?>
+<ds:datastoreItem xmlns:ds="http://schemas.openxmlformats.org/officeDocument/2006/customXml" ds:itemID="{C0868676-6D12-43DC-ACF3-699ED33CD6AA}">
+  <ds:schemaRefs>
+    <ds:schemaRef ds:uri="http://schemas.microsoft.com/sharepoint/v3/contenttype/forms"/>
+  </ds:schemaRefs>
+</ds:datastoreItem>
 </file>
</xml_diff>